<commit_message>
Added manual input, minor fixes
</commit_message>
<xml_diff>
--- a/Documentation.docx
+++ b/Documentation.docx
@@ -135,10 +135,23 @@
           <w:szCs w:val="28"/>
           <w:lang w:val="en-US"/>
         </w:rPr>
+        <w:t>.parsers</w:t>
+      </w:r>
+      <w:proofErr w:type="gramEnd"/>
+      <w:r>
+        <w:rPr>
+          <w:rFonts w:ascii="Times New Roman" w:hAnsi="Times New Roman" w:cs="Times New Roman"/>
+          <w:b/>
+          <w:bCs/>
+          <w:i/>
+          <w:iCs/>
+          <w:sz w:val="28"/>
+          <w:szCs w:val="28"/>
+          <w:lang w:val="en-US"/>
+        </w:rPr>
         <w:t>.gismeteo</w:t>
       </w:r>
       <w:proofErr w:type="spellEnd"/>
-      <w:proofErr w:type="gramEnd"/>
       <w:r>
         <w:rPr>
           <w:rFonts w:ascii="Times New Roman" w:hAnsi="Times New Roman" w:cs="Times New Roman"/>
@@ -252,15 +265,7 @@
           <w:sz w:val="28"/>
           <w:szCs w:val="28"/>
         </w:rPr>
-        <w:t xml:space="preserve"> и возвращает его </w:t>
-      </w:r>
-      <w:r>
-        <w:rPr>
-          <w:rFonts w:ascii="Times New Roman" w:hAnsi="Times New Roman" w:cs="Times New Roman"/>
-          <w:sz w:val="28"/>
-          <w:szCs w:val="28"/>
-        </w:rPr>
-        <w:t xml:space="preserve">в формате </w:t>
+        <w:t xml:space="preserve"> и возвращает его в формате </w:t>
       </w:r>
       <w:r>
         <w:rPr>
@@ -711,11 +716,8 @@
     <w:p>
       <w:pPr>
         <w:pStyle w:val="a3"/>
-        <w:numPr>
-          <w:ilvl w:val="0"/>
-          <w:numId w:val="2"/>
-        </w:numPr>
-        <w:spacing w:after="0" w:line="360" w:lineRule="auto"/>
+        <w:spacing w:after="0" w:line="360" w:lineRule="auto"/>
+        <w:ind w:left="1429"/>
         <w:jc w:val="both"/>
         <w:rPr>
           <w:rFonts w:ascii="Times New Roman" w:hAnsi="Times New Roman" w:cs="Times New Roman"/>
@@ -1024,7 +1026,6 @@
           <w:rFonts w:ascii="Times New Roman" w:hAnsi="Times New Roman" w:cs="Times New Roman"/>
           <w:sz w:val="28"/>
           <w:szCs w:val="28"/>
-          <w:lang w:val="en-US"/>
         </w:rPr>
       </w:pPr>
       <w:r>
@@ -1218,7 +1219,6 @@
           <w:bCs/>
           <w:sz w:val="28"/>
           <w:szCs w:val="28"/>
-          <w:lang w:val="en-US"/>
         </w:rPr>
       </w:pPr>
       <w:r>
@@ -2538,15 +2538,7 @@
           <w:sz w:val="28"/>
           <w:szCs w:val="28"/>
         </w:rPr>
-        <w:t xml:space="preserve"> </w:t>
-      </w:r>
-      <w:r>
-        <w:rPr>
-          <w:rFonts w:ascii="Times New Roman" w:hAnsi="Times New Roman" w:cs="Times New Roman"/>
-          <w:sz w:val="28"/>
-          <w:szCs w:val="28"/>
-        </w:rPr>
-        <w:t xml:space="preserve">может быть предоставлена аргументом </w:t>
+        <w:t xml:space="preserve"> может быть предоставлена аргументом </w:t>
       </w:r>
       <w:proofErr w:type="spellStart"/>
       <w:r>

</xml_diff>